<commit_message>
Generated new plots. Revised based on Shengbo's comments.
</commit_message>
<xml_diff>
--- a/remultiagentsearch/Paper/ACC2016/ACC Paper modifications.docx
+++ b/remultiagentsearch/Paper/ACC2016/ACC Paper modifications.docx
@@ -46,6 +46,12 @@
         </w:rPr>
         <w:t>Fig 2</w:t>
       </w:r>
+      <w:r>
+        <w:rPr>
+          <w:lang w:eastAsia="zh-CN"/>
+        </w:rPr>
+        <w:t xml:space="preserve"> 1h</w:t>
+      </w:r>
     </w:p>
     <w:p>
       <w:pPr>
@@ -59,21 +65,18 @@
           <w:lang w:eastAsia="zh-CN"/>
         </w:rPr>
       </w:pPr>
-      <w:proofErr w:type="gramStart"/>
       <w:r>
         <w:rPr>
           <w:rFonts w:hint="eastAsia"/>
           <w:lang w:eastAsia="zh-CN"/>
         </w:rPr>
-        <w:t>new</w:t>
+        <w:t>new simulation</w:t>
       </w:r>
-      <w:proofErr w:type="gramEnd"/>
       <w:r>
         <w:rPr>
-          <w:rFonts w:hint="eastAsia"/>
-          <w:lang w:eastAsia="zh-CN"/>
-        </w:rPr>
-        <w:t xml:space="preserve"> simulation</w:t>
+          <w:lang w:eastAsia="zh-CN"/>
+        </w:rPr>
+        <w:t xml:space="preserve"> 1h</w:t>
       </w:r>
     </w:p>
     <w:p>
@@ -94,6 +97,12 @@
           <w:lang w:eastAsia="zh-CN"/>
         </w:rPr>
         <w:t>references in intro</w:t>
+      </w:r>
+      <w:r>
+        <w:rPr>
+          <w:lang w:eastAsia="zh-CN"/>
+        </w:rPr>
+        <w:t xml:space="preserve"> 1h</w:t>
       </w:r>
       <w:bookmarkStart w:id="0" w:name="_GoBack"/>
       <w:bookmarkEnd w:id="0"/>

</xml_diff>